<commit_message>
Added more stuff to title
</commit_message>
<xml_diff>
--- a/Project1/project1_writeup.docx
+++ b/Project1/project1_writeup.docx
@@ -9,8 +9,14 @@
       <w:r>
         <w:t>EE4483</w:t>
       </w:r>
+      <w:r>
+        <w:t xml:space="preserve"> – AI and Data Mini</w:t>
+      </w:r>
       <w:bookmarkStart w:id="0" w:name="_GoBack"/>
       <w:bookmarkEnd w:id="0"/>
+      <w:r>
+        <w:t>ng</w:t>
+      </w:r>
     </w:p>
     <w:p>
       <w:pPr>
@@ -35,11 +41,9 @@
       <w:r>
         <w:t xml:space="preserve"> </w:t>
       </w:r>
-      <w:proofErr w:type="spellStart"/>
       <w:r>
         <w:t>Raphson</w:t>
       </w:r>
-      <w:proofErr w:type="spellEnd"/>
       <w:r>
         <w:t xml:space="preserve"> Algorithm:</w:t>
       </w:r>
@@ -609,14 +613,12 @@
         </w:rPr>
         <w:t xml:space="preserve"> </w:t>
       </w:r>
-      <w:proofErr w:type="spellStart"/>
       <w:r>
         <w:rPr>
           <w:rFonts w:ascii="Times New Roman" w:eastAsia="Times New Roman" w:hAnsi="Times New Roman" w:cs="Times New Roman"/>
         </w:rPr>
         <w:t>Raphson</w:t>
       </w:r>
-      <w:proofErr w:type="spellEnd"/>
       <w:r>
         <w:rPr>
           <w:rFonts w:ascii="Times New Roman" w:eastAsia="Times New Roman" w:hAnsi="Times New Roman" w:cs="Times New Roman"/>
@@ -655,14 +657,12 @@
         </w:rPr>
         <w:t xml:space="preserve"> </w:t>
       </w:r>
-      <w:proofErr w:type="spellStart"/>
       <w:r>
         <w:rPr>
           <w:rFonts w:ascii="Times New Roman" w:eastAsia="Times New Roman" w:hAnsi="Times New Roman" w:cs="Times New Roman"/>
         </w:rPr>
         <w:t>Raphson</w:t>
       </w:r>
-      <w:proofErr w:type="spellEnd"/>
       <w:r>
         <w:rPr>
           <w:rFonts w:ascii="Times New Roman" w:eastAsia="Times New Roman" w:hAnsi="Times New Roman" w:cs="Times New Roman"/>
@@ -760,14 +760,12 @@
         </w:rPr>
         <w:t xml:space="preserve"> </w:t>
       </w:r>
-      <w:proofErr w:type="spellStart"/>
       <w:r>
         <w:rPr>
           <w:rFonts w:ascii="Times New Roman" w:eastAsia="Times New Roman" w:hAnsi="Times New Roman" w:cs="Times New Roman"/>
         </w:rPr>
         <w:t>Raphson</w:t>
       </w:r>
-      <w:proofErr w:type="spellEnd"/>
       <w:r>
         <w:rPr>
           <w:rFonts w:ascii="Times New Roman" w:eastAsia="Times New Roman" w:hAnsi="Times New Roman" w:cs="Times New Roman"/>
@@ -954,42 +952,52 @@
         <w:rPr>
           <w:rFonts w:ascii="Times New Roman" w:eastAsia="Times New Roman" w:hAnsi="Times New Roman" w:cs="Times New Roman"/>
         </w:rPr>
-        <w:t xml:space="preserve"> . </w:t>
-      </w:r>
-      <w:proofErr w:type="spellStart"/>
-      <w:r>
-        <w:rPr>
-          <w:rFonts w:ascii="Times New Roman" w:eastAsia="Times New Roman" w:hAnsi="Times New Roman" w:cs="Times New Roman"/>
-        </w:rPr>
-        <w:t>x</w:t>
+        <w:t xml:space="preserve"> . x</w:t>
       </w:r>
       <w:r>
         <w:rPr>
           <w:rFonts w:ascii="Times New Roman" w:eastAsia="Times New Roman" w:hAnsi="Times New Roman" w:cs="Times New Roman"/>
           <w:vertAlign w:val="superscript"/>
         </w:rPr>
+        <w:t>m/n</w:t>
+      </w:r>
+      <w:r>
+        <w:rPr>
+          <w:rFonts w:ascii="Times New Roman" w:eastAsia="Times New Roman" w:hAnsi="Times New Roman" w:cs="Times New Roman"/>
+        </w:rPr>
+        <w:t xml:space="preserve"> is equivalent to x</w:t>
+      </w:r>
+      <w:r>
+        <w:rPr>
+          <w:rFonts w:ascii="Times New Roman" w:eastAsia="Times New Roman" w:hAnsi="Times New Roman" w:cs="Times New Roman"/>
+          <w:vertAlign w:val="superscript"/>
+        </w:rPr>
         <w:t>m</w:t>
       </w:r>
-      <w:proofErr w:type="spellEnd"/>
+      <w:r>
+        <w:rPr>
+          <w:rFonts w:ascii="Times New Roman" w:eastAsia="Times New Roman" w:hAnsi="Times New Roman" w:cs="Times New Roman"/>
+        </w:rPr>
+        <w:t xml:space="preserve"> * x</w:t>
+      </w:r>
       <w:r>
         <w:rPr>
           <w:rFonts w:ascii="Times New Roman" w:eastAsia="Times New Roman" w:hAnsi="Times New Roman" w:cs="Times New Roman"/>
           <w:vertAlign w:val="superscript"/>
         </w:rPr>
-        <w:t>/n</w:t>
-      </w:r>
-      <w:r>
-        <w:rPr>
-          <w:rFonts w:ascii="Times New Roman" w:eastAsia="Times New Roman" w:hAnsi="Times New Roman" w:cs="Times New Roman"/>
-        </w:rPr>
-        <w:t xml:space="preserve"> is equivalent to </w:t>
-      </w:r>
-      <w:proofErr w:type="spellStart"/>
-      <w:r>
-        <w:rPr>
-          <w:rFonts w:ascii="Times New Roman" w:eastAsia="Times New Roman" w:hAnsi="Times New Roman" w:cs="Times New Roman"/>
-        </w:rPr>
-        <w:t>x</w:t>
+        <w:t>1/n</w:t>
+      </w:r>
+      <w:r>
+        <w:rPr>
+          <w:rFonts w:ascii="Times New Roman" w:eastAsia="Times New Roman" w:hAnsi="Times New Roman" w:cs="Times New Roman"/>
+        </w:rPr>
+        <w:t xml:space="preserve"> . Hence another recursive functio</w:t>
+      </w:r>
+      <w:r>
+        <w:rPr>
+          <w:rFonts w:ascii="Times New Roman" w:eastAsia="Times New Roman" w:hAnsi="Times New Roman" w:cs="Times New Roman"/>
+        </w:rPr>
+        <w:t>n was written to find x</w:t>
       </w:r>
       <w:r>
         <w:rPr>
@@ -998,47 +1006,6 @@
         </w:rPr>
         <w:t>m</w:t>
       </w:r>
-      <w:proofErr w:type="spellEnd"/>
-      <w:r>
-        <w:rPr>
-          <w:rFonts w:ascii="Times New Roman" w:eastAsia="Times New Roman" w:hAnsi="Times New Roman" w:cs="Times New Roman"/>
-        </w:rPr>
-        <w:t xml:space="preserve"> * x</w:t>
-      </w:r>
-      <w:r>
-        <w:rPr>
-          <w:rFonts w:ascii="Times New Roman" w:eastAsia="Times New Roman" w:hAnsi="Times New Roman" w:cs="Times New Roman"/>
-          <w:vertAlign w:val="superscript"/>
-        </w:rPr>
-        <w:t>1/n</w:t>
-      </w:r>
-      <w:r>
-        <w:rPr>
-          <w:rFonts w:ascii="Times New Roman" w:eastAsia="Times New Roman" w:hAnsi="Times New Roman" w:cs="Times New Roman"/>
-        </w:rPr>
-        <w:t xml:space="preserve"> . Hence another recursive functio</w:t>
-      </w:r>
-      <w:r>
-        <w:rPr>
-          <w:rFonts w:ascii="Times New Roman" w:eastAsia="Times New Roman" w:hAnsi="Times New Roman" w:cs="Times New Roman"/>
-        </w:rPr>
-        <w:t xml:space="preserve">n was written to find </w:t>
-      </w:r>
-      <w:proofErr w:type="spellStart"/>
-      <w:r>
-        <w:rPr>
-          <w:rFonts w:ascii="Times New Roman" w:eastAsia="Times New Roman" w:hAnsi="Times New Roman" w:cs="Times New Roman"/>
-        </w:rPr>
-        <w:t>x</w:t>
-      </w:r>
-      <w:r>
-        <w:rPr>
-          <w:rFonts w:ascii="Times New Roman" w:eastAsia="Times New Roman" w:hAnsi="Times New Roman" w:cs="Times New Roman"/>
-          <w:vertAlign w:val="superscript"/>
-        </w:rPr>
-        <w:t>m</w:t>
-      </w:r>
-      <w:proofErr w:type="spellEnd"/>
       <w:r>
         <w:rPr>
           <w:rFonts w:ascii="Times New Roman" w:eastAsia="Times New Roman" w:hAnsi="Times New Roman" w:cs="Times New Roman"/>
@@ -1309,7 +1276,6 @@
         </w:rPr>
         <w:t xml:space="preserve">    if (x &lt; </w:t>
       </w:r>
-      <w:proofErr w:type="spellStart"/>
       <w:r>
         <w:rPr>
           <w:rFonts w:ascii="Courier" w:hAnsi="Courier"/>
@@ -1317,7 +1283,6 @@
         </w:rPr>
         <w:t>c^n</w:t>
       </w:r>
-      <w:proofErr w:type="spellEnd"/>
       <w:r>
         <w:rPr>
           <w:rFonts w:ascii="Courier" w:hAnsi="Courier"/>
@@ -1338,39 +1303,7 @@
           <w:rFonts w:ascii="Courier" w:hAnsi="Courier"/>
           <w:i/>
         </w:rPr>
-        <w:t xml:space="preserve">        return </w:t>
-      </w:r>
-      <w:proofErr w:type="spellStart"/>
-      <w:r>
-        <w:rPr>
-          <w:rFonts w:ascii="Courier" w:hAnsi="Courier"/>
-          <w:i/>
-        </w:rPr>
-        <w:t>BinSearch</w:t>
-      </w:r>
-      <w:proofErr w:type="spellEnd"/>
-      <w:r>
-        <w:rPr>
-          <w:rFonts w:ascii="Courier" w:hAnsi="Courier"/>
-          <w:i/>
-        </w:rPr>
-        <w:t>(</w:t>
-      </w:r>
-      <w:proofErr w:type="spellStart"/>
-      <w:r>
-        <w:rPr>
-          <w:rFonts w:ascii="Courier" w:hAnsi="Courier"/>
-          <w:i/>
-        </w:rPr>
-        <w:t>a,c,x,n</w:t>
-      </w:r>
-      <w:proofErr w:type="spellEnd"/>
-      <w:r>
-        <w:rPr>
-          <w:rFonts w:ascii="Courier" w:hAnsi="Courier"/>
-          <w:i/>
-        </w:rPr>
-        <w:t>)</w:t>
+        <w:t xml:space="preserve">        return BinSearch(a,c,x,n)</w:t>
       </w:r>
     </w:p>
     <w:p>
@@ -1400,39 +1333,7 @@
           <w:rFonts w:ascii="Courier" w:hAnsi="Courier"/>
           <w:i/>
         </w:rPr>
-        <w:t xml:space="preserve">        return </w:t>
-      </w:r>
-      <w:proofErr w:type="spellStart"/>
-      <w:r>
-        <w:rPr>
-          <w:rFonts w:ascii="Courier" w:hAnsi="Courier"/>
-          <w:i/>
-        </w:rPr>
-        <w:t>BinSearch</w:t>
-      </w:r>
-      <w:proofErr w:type="spellEnd"/>
-      <w:r>
-        <w:rPr>
-          <w:rFonts w:ascii="Courier" w:hAnsi="Courier"/>
-          <w:i/>
-        </w:rPr>
-        <w:t>(</w:t>
-      </w:r>
-      <w:proofErr w:type="spellStart"/>
-      <w:r>
-        <w:rPr>
-          <w:rFonts w:ascii="Courier" w:hAnsi="Courier"/>
-          <w:i/>
-        </w:rPr>
-        <w:t>c,b,x,n</w:t>
-      </w:r>
-      <w:proofErr w:type="spellEnd"/>
-      <w:r>
-        <w:rPr>
-          <w:rFonts w:ascii="Courier" w:hAnsi="Courier"/>
-          <w:i/>
-        </w:rPr>
-        <w:t>)</w:t>
+        <w:t xml:space="preserve">        return BinSearch(c,b,x,n)</w:t>
       </w:r>
     </w:p>
     <w:p/>
@@ -1491,53 +1392,12 @@
           <w:i/>
         </w:rPr>
       </w:pPr>
-      <w:proofErr w:type="spellStart"/>
-      <w:r>
-        <w:rPr>
-          <w:rFonts w:ascii="Courier" w:hAnsi="Courier"/>
-          <w:i/>
-        </w:rPr>
-        <w:t>def</w:t>
-      </w:r>
-      <w:proofErr w:type="spellEnd"/>
-      <w:r>
-        <w:rPr>
-          <w:rFonts w:ascii="Courier" w:hAnsi="Courier"/>
-          <w:i/>
-        </w:rPr>
-        <w:t xml:space="preserve"> </w:t>
-      </w:r>
-      <w:proofErr w:type="spellStart"/>
-      <w:r>
-        <w:rPr>
-          <w:rFonts w:ascii="Courier" w:hAnsi="Courier"/>
-          <w:i/>
-        </w:rPr>
-        <w:t>GetRange</w:t>
-      </w:r>
-      <w:proofErr w:type="spellEnd"/>
-      <w:r>
-        <w:rPr>
-          <w:rFonts w:ascii="Courier" w:hAnsi="Courier"/>
-          <w:i/>
-        </w:rPr>
-        <w:t>(</w:t>
-      </w:r>
-      <w:proofErr w:type="spellStart"/>
-      <w:r>
-        <w:rPr>
-          <w:rFonts w:ascii="Courier" w:hAnsi="Courier"/>
-          <w:i/>
-        </w:rPr>
-        <w:t>x,n</w:t>
-      </w:r>
-      <w:proofErr w:type="spellEnd"/>
-      <w:r>
-        <w:rPr>
-          <w:rFonts w:ascii="Courier" w:hAnsi="Courier"/>
-          <w:i/>
-        </w:rPr>
-        <w:t>):</w:t>
+      <w:r>
+        <w:rPr>
+          <w:rFonts w:ascii="Courier" w:hAnsi="Courier"/>
+          <w:i/>
+        </w:rPr>
+        <w:t>def GetRange(x,n):</w:t>
       </w:r>
     </w:p>
     <w:p>
@@ -1712,11 +1572,9 @@
       <w:r>
         <w:t xml:space="preserve"> </w:t>
       </w:r>
-      <w:proofErr w:type="spellStart"/>
       <w:r>
         <w:t>Raphson</w:t>
       </w:r>
-      <w:proofErr w:type="spellEnd"/>
     </w:p>
     <w:p/>
     <w:p>
@@ -1751,11 +1609,9 @@
       <w:r>
         <w:t xml:space="preserve"> </w:t>
       </w:r>
-      <w:proofErr w:type="spellStart"/>
       <w:r>
         <w:t>Raphson</w:t>
       </w:r>
-      <w:proofErr w:type="spellEnd"/>
     </w:p>
     <w:p/>
     <w:p>
@@ -1829,16 +1685,11 @@
       <w:r>
         <w:t xml:space="preserve"> </w:t>
       </w:r>
-      <w:proofErr w:type="spellStart"/>
       <w:r>
         <w:t>R</w:t>
       </w:r>
       <w:r>
-        <w:t>aphson</w:t>
-      </w:r>
-      <w:proofErr w:type="spellEnd"/>
-      <w:r>
-        <w:t xml:space="preserve"> is:</w:t>
+        <w:t>aphson is:</w:t>
       </w:r>
     </w:p>
     <w:p>

</xml_diff>